<commit_message>
fixed the application-status page, when reuploading a form the form will go to the first row
</commit_message>
<xml_diff>
--- a/wwwroot/content/outputs/Generated_Capsulized-Research-Proposal-Template.docx
+++ b/wwwroot/content/outputs/Generated_Capsulized-Research-Proposal-Template.docx
@@ -135,7 +135,7 @@
                 <w:sz w:val="18"/>
                 <w:szCs w:val="18"/>
               </w:rPr>
-              <w:t>Web-Based Document Management System for Research Evaluation and Monitoring Center</w:t>
+              <w:t>Sample Research Title</w:t>
             </w:r>
           </w:p>
         </w:tc>
@@ -222,7 +222,7 @@
                 <w:sz w:val="18"/>
                 <w:szCs w:val="18"/>
               </w:rPr>
-              <w:t>Nicole Franzyne Jao</w:t>
+              <w:t>John Doe</w:t>
             </w:r>
           </w:p>
           <w:p>
@@ -334,7 +334,7 @@
                 <w:sz w:val="18"/>
                 <w:szCs w:val="18"/>
               </w:rPr>
-              <w:t>Denice Shanley Alemania</w:t>
+              <w:t>Lebron James</w:t>
             </w:r>
             <w:r>
               <w:rPr>
@@ -354,7 +354,27 @@
                 <w:sz w:val="18"/>
                 <w:szCs w:val="18"/>
               </w:rPr>
-              <w:t>Regienald Pueblos</w:t>
+              <w:t>Anthony Davis</w:t>
+            </w:r>
+            <w:r>
+              <w:rPr>
+                <w:rFonts w:ascii="Century Gothic" w:eastAsia="Century Gothic" w:hAnsi="Century Gothic" w:cs="Century Gothic"/>
+                <w:i/>
+                <w:color w:val="767171"/>
+                <w:sz w:val="18"/>
+                <w:szCs w:val="18"/>
+              </w:rPr>
+              <w:br/>
+            </w:r>
+            <w:r>
+              <w:rPr>
+                <w:rFonts w:ascii="Century Gothic" w:eastAsia="Century Gothic" w:hAnsi="Century Gothic" w:cs="Century Gothic"/>
+                <w:i/>
+                <w:color w:val="767171"/>
+                <w:sz w:val="18"/>
+                <w:szCs w:val="18"/>
+              </w:rPr>
+              <w:t>Austin Reaves</w:t>
             </w:r>
           </w:p>
         </w:tc>
@@ -425,7 +445,7 @@
                 <w:sz w:val="18"/>
                 <w:szCs w:val="18"/>
               </w:rPr>
-              <w:t>Research Evaluation and Monitoring Center</w:t>
+              <w:t>National Basketball Association</w:t>
             </w:r>
           </w:p>
         </w:tc>
@@ -512,7 +532,7 @@
                 <w:sz w:val="18"/>
                 <w:szCs w:val="18"/>
               </w:rPr>
-              <w:t>Research Evaluation and Monitoring Center</w:t>
+              <w:t>National Basketball Association</w:t>
             </w:r>
           </w:p>
         </w:tc>
@@ -1213,337 +1233,7 @@
                 <w:sz w:val="18"/>
                 <w:szCs w:val="18"/>
               </w:rPr>
-              <w:t>The web-based Document Management System for REMC aims to provide a centralized online system for tracking and monitoring funded research, from application to progress reporting. Additionally, it will manage all GAWAD granted by the office, encompassing both university and external funded research.</w:t>
-            </w:r>
-            <w:r>
-              <w:rPr>
-                <w:rFonts w:ascii="Century Gothic" w:eastAsia="Century Gothic" w:hAnsi="Century Gothic" w:cs="Century Gothic"/>
-                <w:i/>
-                <w:color w:val="767171"/>
-                <w:sz w:val="18"/>
-                <w:szCs w:val="18"/>
-              </w:rPr>
-              <w:br/>
-            </w:r>
-            <w:r>
-              <w:rPr>
-                <w:rFonts w:ascii="Century Gothic" w:eastAsia="Century Gothic" w:hAnsi="Century Gothic" w:cs="Century Gothic"/>
-                <w:i/>
-                <w:color w:val="767171"/>
-                <w:sz w:val="18"/>
-                <w:szCs w:val="18"/>
-              </w:rPr>
-              <w:t>SPECIFIC OBJECTIVES</w:t>
-            </w:r>
-            <w:r>
-              <w:rPr>
-                <w:rFonts w:ascii="Century Gothic" w:eastAsia="Century Gothic" w:hAnsi="Century Gothic" w:cs="Century Gothic"/>
-                <w:i/>
-                <w:color w:val="767171"/>
-                <w:sz w:val="18"/>
-                <w:szCs w:val="18"/>
-              </w:rPr>
-              <w:br/>
-            </w:r>
-            <w:r>
-              <w:rPr>
-                <w:rFonts w:ascii="Century Gothic" w:eastAsia="Century Gothic" w:hAnsi="Century Gothic" w:cs="Century Gothic"/>
-                <w:i/>
-                <w:color w:val="767171"/>
-                <w:sz w:val="18"/>
-                <w:szCs w:val="18"/>
-              </w:rPr>
-              <w:t>Specifically, this study aims to:</w:t>
-            </w:r>
-            <w:r>
-              <w:rPr>
-                <w:rFonts w:ascii="Century Gothic" w:eastAsia="Century Gothic" w:hAnsi="Century Gothic" w:cs="Century Gothic"/>
-                <w:i/>
-                <w:color w:val="767171"/>
-                <w:sz w:val="18"/>
-                <w:szCs w:val="18"/>
-              </w:rPr>
-              <w:br/>
-            </w:r>
-            <w:r>
-              <w:rPr>
-                <w:rFonts w:ascii="Century Gothic" w:eastAsia="Century Gothic" w:hAnsi="Century Gothic" w:cs="Century Gothic"/>
-                <w:i/>
-                <w:color w:val="767171"/>
-                <w:sz w:val="18"/>
-                <w:szCs w:val="18"/>
-              </w:rPr>
-              <w:t>To develop a user-friendly system that digitizes the processes within the Center of Research Evaluation and Monitoring;</w:t>
-            </w:r>
-            <w:r>
-              <w:rPr>
-                <w:rFonts w:ascii="Century Gothic" w:eastAsia="Century Gothic" w:hAnsi="Century Gothic" w:cs="Century Gothic"/>
-                <w:i/>
-                <w:color w:val="767171"/>
-                <w:sz w:val="18"/>
-                <w:szCs w:val="18"/>
-              </w:rPr>
-              <w:br/>
-            </w:r>
-            <w:r>
-              <w:rPr>
-                <w:rFonts w:ascii="Century Gothic" w:eastAsia="Century Gothic" w:hAnsi="Century Gothic" w:cs="Century Gothic"/>
-                <w:i/>
-                <w:color w:val="767171"/>
-                <w:sz w:val="18"/>
-                <w:szCs w:val="18"/>
-              </w:rPr>
-              <w:t>To create a system that manages the entire lifecycle of funded research, from application submission, to evaluation, and progress reporting;</w:t>
-            </w:r>
-            <w:r>
-              <w:rPr>
-                <w:rFonts w:ascii="Century Gothic" w:eastAsia="Century Gothic" w:hAnsi="Century Gothic" w:cs="Century Gothic"/>
-                <w:i/>
-                <w:color w:val="767171"/>
-                <w:sz w:val="18"/>
-                <w:szCs w:val="18"/>
-              </w:rPr>
-              <w:br/>
-            </w:r>
-            <w:r>
-              <w:rPr>
-                <w:rFonts w:ascii="Century Gothic" w:eastAsia="Century Gothic" w:hAnsi="Century Gothic" w:cs="Century Gothic"/>
-                <w:i/>
-                <w:color w:val="767171"/>
-                <w:sz w:val="18"/>
-                <w:szCs w:val="18"/>
-              </w:rPr>
-              <w:t>To create a system that effectively monitors and records funded research projects, enabling efficient monitoring of progress, compliance, and overall impact. With the use of this system, information related to the funded research will be easier to capture and manage, resulting in accurate and current data that can be used for reporting and decision-making;</w:t>
-            </w:r>
-            <w:r>
-              <w:rPr>
-                <w:rFonts w:ascii="Century Gothic" w:eastAsia="Century Gothic" w:hAnsi="Century Gothic" w:cs="Century Gothic"/>
-                <w:i/>
-                <w:color w:val="767171"/>
-                <w:sz w:val="18"/>
-                <w:szCs w:val="18"/>
-              </w:rPr>
-              <w:br/>
-            </w:r>
-            <w:r>
-              <w:rPr>
-                <w:rFonts w:ascii="Century Gothic" w:eastAsia="Century Gothic" w:hAnsi="Century Gothic" w:cs="Century Gothic"/>
-                <w:i/>
-                <w:color w:val="767171"/>
-                <w:sz w:val="18"/>
-                <w:szCs w:val="18"/>
-              </w:rPr>
-              <w:t>To integrate an automated notification feature that reminds and updates researchers and evaluators on deadlines and statuses of the funded applications;</w:t>
-            </w:r>
-            <w:r>
-              <w:rPr>
-                <w:rFonts w:ascii="Century Gothic" w:eastAsia="Century Gothic" w:hAnsi="Century Gothic" w:cs="Century Gothic"/>
-                <w:i/>
-                <w:color w:val="767171"/>
-                <w:sz w:val="18"/>
-                <w:szCs w:val="18"/>
-              </w:rPr>
-              <w:br/>
-            </w:r>
-            <w:r>
-              <w:rPr>
-                <w:rFonts w:ascii="Century Gothic" w:eastAsia="Century Gothic" w:hAnsi="Century Gothic" w:cs="Century Gothic"/>
-                <w:i/>
-                <w:color w:val="767171"/>
-                <w:sz w:val="18"/>
-                <w:szCs w:val="18"/>
-              </w:rPr>
-              <w:t xml:space="preserve">To develop a flexible system that can adapt to changes in guidelines in Gawad and other requirements needed, including generating outputs for nominations and creating shortlists of nominated individuals for the Gawad; </w:t>
-            </w:r>
-            <w:r>
-              <w:rPr>
-                <w:rFonts w:ascii="Century Gothic" w:eastAsia="Century Gothic" w:hAnsi="Century Gothic" w:cs="Century Gothic"/>
-                <w:i/>
-                <w:color w:val="767171"/>
-                <w:sz w:val="18"/>
-                <w:szCs w:val="18"/>
-              </w:rPr>
-              <w:br/>
-            </w:r>
-            <w:r>
-              <w:rPr>
-                <w:rFonts w:ascii="Century Gothic" w:eastAsia="Century Gothic" w:hAnsi="Century Gothic" w:cs="Century Gothic"/>
-                <w:i/>
-                <w:color w:val="767171"/>
-                <w:sz w:val="18"/>
-                <w:szCs w:val="18"/>
-              </w:rPr>
-              <w:t>To find out how accurate the forecasting of the financial budget is; and</w:t>
-            </w:r>
-            <w:r>
-              <w:rPr>
-                <w:rFonts w:ascii="Century Gothic" w:eastAsia="Century Gothic" w:hAnsi="Century Gothic" w:cs="Century Gothic"/>
-                <w:i/>
-                <w:color w:val="767171"/>
-                <w:sz w:val="18"/>
-                <w:szCs w:val="18"/>
-              </w:rPr>
-              <w:br/>
-            </w:r>
-            <w:r>
-              <w:rPr>
-                <w:rFonts w:ascii="Century Gothic" w:eastAsia="Century Gothic" w:hAnsi="Century Gothic" w:cs="Century Gothic"/>
-                <w:i/>
-                <w:color w:val="767171"/>
-                <w:sz w:val="18"/>
-                <w:szCs w:val="18"/>
-              </w:rPr>
-              <w:t>To evaluate the user acceptability of the system develop, the researcher will follow the ISO/IEC 25010 criteria to ensure its:</w:t>
-            </w:r>
-            <w:r>
-              <w:rPr>
-                <w:rFonts w:ascii="Century Gothic" w:eastAsia="Century Gothic" w:hAnsi="Century Gothic" w:cs="Century Gothic"/>
-                <w:i/>
-                <w:color w:val="767171"/>
-                <w:sz w:val="18"/>
-                <w:szCs w:val="18"/>
-              </w:rPr>
-              <w:br/>
-            </w:r>
-            <w:r>
-              <w:rPr>
-                <w:rFonts w:ascii="Century Gothic" w:eastAsia="Century Gothic" w:hAnsi="Century Gothic" w:cs="Century Gothic"/>
-                <w:i/>
-                <w:color w:val="767171"/>
-                <w:sz w:val="18"/>
-                <w:szCs w:val="18"/>
-              </w:rPr>
-              <w:t>Functional Suitability</w:t>
-            </w:r>
-            <w:r>
-              <w:rPr>
-                <w:rFonts w:ascii="Century Gothic" w:eastAsia="Century Gothic" w:hAnsi="Century Gothic" w:cs="Century Gothic"/>
-                <w:i/>
-                <w:color w:val="767171"/>
-                <w:sz w:val="18"/>
-                <w:szCs w:val="18"/>
-              </w:rPr>
-              <w:br/>
-            </w:r>
-            <w:r>
-              <w:rPr>
-                <w:rFonts w:ascii="Century Gothic" w:eastAsia="Century Gothic" w:hAnsi="Century Gothic" w:cs="Century Gothic"/>
-                <w:i/>
-                <w:color w:val="767171"/>
-                <w:sz w:val="18"/>
-                <w:szCs w:val="18"/>
-              </w:rPr>
-              <w:t>Reliability</w:t>
-            </w:r>
-            <w:r>
-              <w:rPr>
-                <w:rFonts w:ascii="Century Gothic" w:eastAsia="Century Gothic" w:hAnsi="Century Gothic" w:cs="Century Gothic"/>
-                <w:i/>
-                <w:color w:val="767171"/>
-                <w:sz w:val="18"/>
-                <w:szCs w:val="18"/>
-              </w:rPr>
-              <w:br/>
-            </w:r>
-            <w:r>
-              <w:rPr>
-                <w:rFonts w:ascii="Century Gothic" w:eastAsia="Century Gothic" w:hAnsi="Century Gothic" w:cs="Century Gothic"/>
-                <w:i/>
-                <w:color w:val="767171"/>
-                <w:sz w:val="18"/>
-                <w:szCs w:val="18"/>
-              </w:rPr>
-              <w:t>Performance Efficiency</w:t>
-            </w:r>
-            <w:r>
-              <w:rPr>
-                <w:rFonts w:ascii="Century Gothic" w:eastAsia="Century Gothic" w:hAnsi="Century Gothic" w:cs="Century Gothic"/>
-                <w:i/>
-                <w:color w:val="767171"/>
-                <w:sz w:val="18"/>
-                <w:szCs w:val="18"/>
-              </w:rPr>
-              <w:br/>
-            </w:r>
-            <w:r>
-              <w:rPr>
-                <w:rFonts w:ascii="Century Gothic" w:eastAsia="Century Gothic" w:hAnsi="Century Gothic" w:cs="Century Gothic"/>
-                <w:i/>
-                <w:color w:val="767171"/>
-                <w:sz w:val="18"/>
-                <w:szCs w:val="18"/>
-              </w:rPr>
-              <w:t>Usability</w:t>
-            </w:r>
-            <w:r>
-              <w:rPr>
-                <w:rFonts w:ascii="Century Gothic" w:eastAsia="Century Gothic" w:hAnsi="Century Gothic" w:cs="Century Gothic"/>
-                <w:i/>
-                <w:color w:val="767171"/>
-                <w:sz w:val="18"/>
-                <w:szCs w:val="18"/>
-              </w:rPr>
-              <w:br/>
-            </w:r>
-            <w:r>
-              <w:rPr>
-                <w:rFonts w:ascii="Century Gothic" w:eastAsia="Century Gothic" w:hAnsi="Century Gothic" w:cs="Century Gothic"/>
-                <w:i/>
-                <w:color w:val="767171"/>
-                <w:sz w:val="18"/>
-                <w:szCs w:val="18"/>
-              </w:rPr>
-              <w:t>Security</w:t>
-            </w:r>
-            <w:r>
-              <w:rPr>
-                <w:rFonts w:ascii="Century Gothic" w:eastAsia="Century Gothic" w:hAnsi="Century Gothic" w:cs="Century Gothic"/>
-                <w:i/>
-                <w:color w:val="767171"/>
-                <w:sz w:val="18"/>
-                <w:szCs w:val="18"/>
-              </w:rPr>
-              <w:br/>
-            </w:r>
-            <w:r>
-              <w:rPr>
-                <w:rFonts w:ascii="Century Gothic" w:eastAsia="Century Gothic" w:hAnsi="Century Gothic" w:cs="Century Gothic"/>
-                <w:i/>
-                <w:color w:val="767171"/>
-                <w:sz w:val="18"/>
-                <w:szCs w:val="18"/>
-              </w:rPr>
-              <w:t>Compatibility</w:t>
-            </w:r>
-            <w:r>
-              <w:rPr>
-                <w:rFonts w:ascii="Century Gothic" w:eastAsia="Century Gothic" w:hAnsi="Century Gothic" w:cs="Century Gothic"/>
-                <w:i/>
-                <w:color w:val="767171"/>
-                <w:sz w:val="18"/>
-                <w:szCs w:val="18"/>
-              </w:rPr>
-              <w:br/>
-            </w:r>
-            <w:r>
-              <w:rPr>
-                <w:rFonts w:ascii="Century Gothic" w:eastAsia="Century Gothic" w:hAnsi="Century Gothic" w:cs="Century Gothic"/>
-                <w:i/>
-                <w:color w:val="767171"/>
-                <w:sz w:val="18"/>
-                <w:szCs w:val="18"/>
-              </w:rPr>
-              <w:t>Maintainability</w:t>
-            </w:r>
-            <w:r>
-              <w:rPr>
-                <w:rFonts w:ascii="Century Gothic" w:eastAsia="Century Gothic" w:hAnsi="Century Gothic" w:cs="Century Gothic"/>
-                <w:i/>
-                <w:color w:val="767171"/>
-                <w:sz w:val="18"/>
-                <w:szCs w:val="18"/>
-              </w:rPr>
-              <w:br/>
+              <w:t>Sample Objectives...</w:t>
             </w:r>
           </w:p>
         </w:tc>
@@ -1771,17 +1461,7 @@
                 <w:sz w:val="18"/>
                 <w:szCs w:val="18"/>
               </w:rPr>
-              <w:t>The researcher will use Rapid Application Development as the software development methodology in this study because of its openness in changes and flexibility. This approach will let users experience prototypes of the system and get their quick feedback, and identify possible improvements and apply changes into the system. Furthermore, Rapid Application Development is typically used when the project team is small to medium sized and maintains fast-paced prototype iterations.</w:t>
-            </w:r>
-            <w:r>
-              <w:rPr>
-                <w:rFonts w:ascii="Century Gothic" w:eastAsia="Century Gothic" w:hAnsi="Century Gothic" w:cs="Century Gothic"/>
-                <w:i/>
-                <w:color w:val="767171"/>
-                <w:sz w:val="18"/>
-                <w:szCs w:val="18"/>
-              </w:rPr>
-              <w:br/>
+              <w:t>Sample Methodology...</w:t>
             </w:r>
           </w:p>
         </w:tc>
@@ -4500,7 +4180,7 @@
                 <w:sz w:val="18"/>
                 <w:szCs w:val="18"/>
               </w:rPr>
-              <w:t>NICOLE FRANZYNE JAO</w:t>
+              <w:t>JOHN DOE</w:t>
             </w:r>
           </w:p>
         </w:tc>

</xml_diff>

<commit_message>
until assigning of evaluator
</commit_message>
<xml_diff>
--- a/wwwroot/content/outputs/Generated_Capsulized-Research-Proposal-Template.docx
+++ b/wwwroot/content/outputs/Generated_Capsulized-Research-Proposal-Template.docx
@@ -135,7 +135,7 @@
                 <w:sz w:val="18"/>
                 <w:szCs w:val="18"/>
               </w:rPr>
-              <w:t>Sample Research Title</w:t>
+              <w:t>Web-Based Document Management System for Research Evaluation and Monitoring Center</w:t>
             </w:r>
           </w:p>
         </w:tc>
@@ -222,7 +222,7 @@
                 <w:sz w:val="18"/>
                 <w:szCs w:val="18"/>
               </w:rPr>
-              <w:t>John Doe</w:t>
+              <w:t>Nicole Franzyne Jao</w:t>
             </w:r>
           </w:p>
           <w:p>
@@ -334,7 +334,7 @@
                 <w:sz w:val="18"/>
                 <w:szCs w:val="18"/>
               </w:rPr>
-              <w:t>Lebron James</w:t>
+              <w:t>Denice Shanley Alemania</w:t>
             </w:r>
             <w:r>
               <w:rPr>
@@ -354,27 +354,7 @@
                 <w:sz w:val="18"/>
                 <w:szCs w:val="18"/>
               </w:rPr>
-              <w:t>Anthony Davis</w:t>
-            </w:r>
-            <w:r>
-              <w:rPr>
-                <w:rFonts w:ascii="Century Gothic" w:eastAsia="Century Gothic" w:hAnsi="Century Gothic" w:cs="Century Gothic"/>
-                <w:i/>
-                <w:color w:val="767171"/>
-                <w:sz w:val="18"/>
-                <w:szCs w:val="18"/>
-              </w:rPr>
-              <w:br/>
-            </w:r>
-            <w:r>
-              <w:rPr>
-                <w:rFonts w:ascii="Century Gothic" w:eastAsia="Century Gothic" w:hAnsi="Century Gothic" w:cs="Century Gothic"/>
-                <w:i/>
-                <w:color w:val="767171"/>
-                <w:sz w:val="18"/>
-                <w:szCs w:val="18"/>
-              </w:rPr>
-              <w:t>Austin Reaves</w:t>
+              <w:t>Regienald Pueblos</w:t>
             </w:r>
           </w:p>
         </w:tc>
@@ -445,7 +425,7 @@
                 <w:sz w:val="18"/>
                 <w:szCs w:val="18"/>
               </w:rPr>
-              <w:t>National Basketball Association</w:t>
+              <w:t>Research Evaluation and Monitoring Center</w:t>
             </w:r>
           </w:p>
         </w:tc>
@@ -532,7 +512,7 @@
                 <w:sz w:val="18"/>
                 <w:szCs w:val="18"/>
               </w:rPr>
-              <w:t>National Basketball Association</w:t>
+              <w:t>Research Evaluation and Monitoring Center</w:t>
             </w:r>
           </w:p>
         </w:tc>
@@ -1233,7 +1213,337 @@
                 <w:sz w:val="18"/>
                 <w:szCs w:val="18"/>
               </w:rPr>
-              <w:t>Sample Objectives...</w:t>
+              <w:t>The web-based Document Management System for REMC aims to provide a centralized online system for tracking and monitoring funded research, from application to progress reporting. Additionally, it will manage all GAWAD granted by the office, encompassing both university and external funded research.</w:t>
+            </w:r>
+            <w:r>
+              <w:rPr>
+                <w:rFonts w:ascii="Century Gothic" w:eastAsia="Century Gothic" w:hAnsi="Century Gothic" w:cs="Century Gothic"/>
+                <w:i/>
+                <w:color w:val="767171"/>
+                <w:sz w:val="18"/>
+                <w:szCs w:val="18"/>
+              </w:rPr>
+              <w:br/>
+            </w:r>
+            <w:r>
+              <w:rPr>
+                <w:rFonts w:ascii="Century Gothic" w:eastAsia="Century Gothic" w:hAnsi="Century Gothic" w:cs="Century Gothic"/>
+                <w:i/>
+                <w:color w:val="767171"/>
+                <w:sz w:val="18"/>
+                <w:szCs w:val="18"/>
+              </w:rPr>
+              <w:t>SPECIFIC OBJECTIVES</w:t>
+            </w:r>
+            <w:r>
+              <w:rPr>
+                <w:rFonts w:ascii="Century Gothic" w:eastAsia="Century Gothic" w:hAnsi="Century Gothic" w:cs="Century Gothic"/>
+                <w:i/>
+                <w:color w:val="767171"/>
+                <w:sz w:val="18"/>
+                <w:szCs w:val="18"/>
+              </w:rPr>
+              <w:br/>
+            </w:r>
+            <w:r>
+              <w:rPr>
+                <w:rFonts w:ascii="Century Gothic" w:eastAsia="Century Gothic" w:hAnsi="Century Gothic" w:cs="Century Gothic"/>
+                <w:i/>
+                <w:color w:val="767171"/>
+                <w:sz w:val="18"/>
+                <w:szCs w:val="18"/>
+              </w:rPr>
+              <w:t>Specifically, this study aims to:</w:t>
+            </w:r>
+            <w:r>
+              <w:rPr>
+                <w:rFonts w:ascii="Century Gothic" w:eastAsia="Century Gothic" w:hAnsi="Century Gothic" w:cs="Century Gothic"/>
+                <w:i/>
+                <w:color w:val="767171"/>
+                <w:sz w:val="18"/>
+                <w:szCs w:val="18"/>
+              </w:rPr>
+              <w:br/>
+            </w:r>
+            <w:r>
+              <w:rPr>
+                <w:rFonts w:ascii="Century Gothic" w:eastAsia="Century Gothic" w:hAnsi="Century Gothic" w:cs="Century Gothic"/>
+                <w:i/>
+                <w:color w:val="767171"/>
+                <w:sz w:val="18"/>
+                <w:szCs w:val="18"/>
+              </w:rPr>
+              <w:t>To develop a user-friendly system that digitizes the processes within the Center of Research Evaluation and Monitoring;</w:t>
+            </w:r>
+            <w:r>
+              <w:rPr>
+                <w:rFonts w:ascii="Century Gothic" w:eastAsia="Century Gothic" w:hAnsi="Century Gothic" w:cs="Century Gothic"/>
+                <w:i/>
+                <w:color w:val="767171"/>
+                <w:sz w:val="18"/>
+                <w:szCs w:val="18"/>
+              </w:rPr>
+              <w:br/>
+            </w:r>
+            <w:r>
+              <w:rPr>
+                <w:rFonts w:ascii="Century Gothic" w:eastAsia="Century Gothic" w:hAnsi="Century Gothic" w:cs="Century Gothic"/>
+                <w:i/>
+                <w:color w:val="767171"/>
+                <w:sz w:val="18"/>
+                <w:szCs w:val="18"/>
+              </w:rPr>
+              <w:t>To create a system that manages the entire lifecycle of funded research, from application submission, to evaluation, and progress reporting;</w:t>
+            </w:r>
+            <w:r>
+              <w:rPr>
+                <w:rFonts w:ascii="Century Gothic" w:eastAsia="Century Gothic" w:hAnsi="Century Gothic" w:cs="Century Gothic"/>
+                <w:i/>
+                <w:color w:val="767171"/>
+                <w:sz w:val="18"/>
+                <w:szCs w:val="18"/>
+              </w:rPr>
+              <w:br/>
+            </w:r>
+            <w:r>
+              <w:rPr>
+                <w:rFonts w:ascii="Century Gothic" w:eastAsia="Century Gothic" w:hAnsi="Century Gothic" w:cs="Century Gothic"/>
+                <w:i/>
+                <w:color w:val="767171"/>
+                <w:sz w:val="18"/>
+                <w:szCs w:val="18"/>
+              </w:rPr>
+              <w:t>To create a system that effectively monitors and records funded research projects, enabling efficient monitoring of progress, compliance, and overall impact. With the use of this system, information related to the funded research will be easier to capture and manage, resulting in accurate and current data that can be used for reporting and decision-making;</w:t>
+            </w:r>
+            <w:r>
+              <w:rPr>
+                <w:rFonts w:ascii="Century Gothic" w:eastAsia="Century Gothic" w:hAnsi="Century Gothic" w:cs="Century Gothic"/>
+                <w:i/>
+                <w:color w:val="767171"/>
+                <w:sz w:val="18"/>
+                <w:szCs w:val="18"/>
+              </w:rPr>
+              <w:br/>
+            </w:r>
+            <w:r>
+              <w:rPr>
+                <w:rFonts w:ascii="Century Gothic" w:eastAsia="Century Gothic" w:hAnsi="Century Gothic" w:cs="Century Gothic"/>
+                <w:i/>
+                <w:color w:val="767171"/>
+                <w:sz w:val="18"/>
+                <w:szCs w:val="18"/>
+              </w:rPr>
+              <w:t>To integrate an automated notification feature that reminds and updates researchers and evaluators on deadlines and statuses of the funded applications;</w:t>
+            </w:r>
+            <w:r>
+              <w:rPr>
+                <w:rFonts w:ascii="Century Gothic" w:eastAsia="Century Gothic" w:hAnsi="Century Gothic" w:cs="Century Gothic"/>
+                <w:i/>
+                <w:color w:val="767171"/>
+                <w:sz w:val="18"/>
+                <w:szCs w:val="18"/>
+              </w:rPr>
+              <w:br/>
+            </w:r>
+            <w:r>
+              <w:rPr>
+                <w:rFonts w:ascii="Century Gothic" w:eastAsia="Century Gothic" w:hAnsi="Century Gothic" w:cs="Century Gothic"/>
+                <w:i/>
+                <w:color w:val="767171"/>
+                <w:sz w:val="18"/>
+                <w:szCs w:val="18"/>
+              </w:rPr>
+              <w:t xml:space="preserve">To develop a flexible system that can adapt to changes in guidelines in Gawad and other requirements needed, including generating outputs for nominations and creating shortlists of nominated individuals for the Gawad; </w:t>
+            </w:r>
+            <w:r>
+              <w:rPr>
+                <w:rFonts w:ascii="Century Gothic" w:eastAsia="Century Gothic" w:hAnsi="Century Gothic" w:cs="Century Gothic"/>
+                <w:i/>
+                <w:color w:val="767171"/>
+                <w:sz w:val="18"/>
+                <w:szCs w:val="18"/>
+              </w:rPr>
+              <w:br/>
+            </w:r>
+            <w:r>
+              <w:rPr>
+                <w:rFonts w:ascii="Century Gothic" w:eastAsia="Century Gothic" w:hAnsi="Century Gothic" w:cs="Century Gothic"/>
+                <w:i/>
+                <w:color w:val="767171"/>
+                <w:sz w:val="18"/>
+                <w:szCs w:val="18"/>
+              </w:rPr>
+              <w:t>To find out how accurate the forecasting of the financial budget is; and</w:t>
+            </w:r>
+            <w:r>
+              <w:rPr>
+                <w:rFonts w:ascii="Century Gothic" w:eastAsia="Century Gothic" w:hAnsi="Century Gothic" w:cs="Century Gothic"/>
+                <w:i/>
+                <w:color w:val="767171"/>
+                <w:sz w:val="18"/>
+                <w:szCs w:val="18"/>
+              </w:rPr>
+              <w:br/>
+            </w:r>
+            <w:r>
+              <w:rPr>
+                <w:rFonts w:ascii="Century Gothic" w:eastAsia="Century Gothic" w:hAnsi="Century Gothic" w:cs="Century Gothic"/>
+                <w:i/>
+                <w:color w:val="767171"/>
+                <w:sz w:val="18"/>
+                <w:szCs w:val="18"/>
+              </w:rPr>
+              <w:t>To evaluate the user acceptability of the system develop, the researcher will follow the ISO/IEC 25010 criteria to ensure its:</w:t>
+            </w:r>
+            <w:r>
+              <w:rPr>
+                <w:rFonts w:ascii="Century Gothic" w:eastAsia="Century Gothic" w:hAnsi="Century Gothic" w:cs="Century Gothic"/>
+                <w:i/>
+                <w:color w:val="767171"/>
+                <w:sz w:val="18"/>
+                <w:szCs w:val="18"/>
+              </w:rPr>
+              <w:br/>
+            </w:r>
+            <w:r>
+              <w:rPr>
+                <w:rFonts w:ascii="Century Gothic" w:eastAsia="Century Gothic" w:hAnsi="Century Gothic" w:cs="Century Gothic"/>
+                <w:i/>
+                <w:color w:val="767171"/>
+                <w:sz w:val="18"/>
+                <w:szCs w:val="18"/>
+              </w:rPr>
+              <w:t>Functional Suitability</w:t>
+            </w:r>
+            <w:r>
+              <w:rPr>
+                <w:rFonts w:ascii="Century Gothic" w:eastAsia="Century Gothic" w:hAnsi="Century Gothic" w:cs="Century Gothic"/>
+                <w:i/>
+                <w:color w:val="767171"/>
+                <w:sz w:val="18"/>
+                <w:szCs w:val="18"/>
+              </w:rPr>
+              <w:br/>
+            </w:r>
+            <w:r>
+              <w:rPr>
+                <w:rFonts w:ascii="Century Gothic" w:eastAsia="Century Gothic" w:hAnsi="Century Gothic" w:cs="Century Gothic"/>
+                <w:i/>
+                <w:color w:val="767171"/>
+                <w:sz w:val="18"/>
+                <w:szCs w:val="18"/>
+              </w:rPr>
+              <w:t>Reliability</w:t>
+            </w:r>
+            <w:r>
+              <w:rPr>
+                <w:rFonts w:ascii="Century Gothic" w:eastAsia="Century Gothic" w:hAnsi="Century Gothic" w:cs="Century Gothic"/>
+                <w:i/>
+                <w:color w:val="767171"/>
+                <w:sz w:val="18"/>
+                <w:szCs w:val="18"/>
+              </w:rPr>
+              <w:br/>
+            </w:r>
+            <w:r>
+              <w:rPr>
+                <w:rFonts w:ascii="Century Gothic" w:eastAsia="Century Gothic" w:hAnsi="Century Gothic" w:cs="Century Gothic"/>
+                <w:i/>
+                <w:color w:val="767171"/>
+                <w:sz w:val="18"/>
+                <w:szCs w:val="18"/>
+              </w:rPr>
+              <w:t>Performance Efficiency</w:t>
+            </w:r>
+            <w:r>
+              <w:rPr>
+                <w:rFonts w:ascii="Century Gothic" w:eastAsia="Century Gothic" w:hAnsi="Century Gothic" w:cs="Century Gothic"/>
+                <w:i/>
+                <w:color w:val="767171"/>
+                <w:sz w:val="18"/>
+                <w:szCs w:val="18"/>
+              </w:rPr>
+              <w:br/>
+            </w:r>
+            <w:r>
+              <w:rPr>
+                <w:rFonts w:ascii="Century Gothic" w:eastAsia="Century Gothic" w:hAnsi="Century Gothic" w:cs="Century Gothic"/>
+                <w:i/>
+                <w:color w:val="767171"/>
+                <w:sz w:val="18"/>
+                <w:szCs w:val="18"/>
+              </w:rPr>
+              <w:t>Usability</w:t>
+            </w:r>
+            <w:r>
+              <w:rPr>
+                <w:rFonts w:ascii="Century Gothic" w:eastAsia="Century Gothic" w:hAnsi="Century Gothic" w:cs="Century Gothic"/>
+                <w:i/>
+                <w:color w:val="767171"/>
+                <w:sz w:val="18"/>
+                <w:szCs w:val="18"/>
+              </w:rPr>
+              <w:br/>
+            </w:r>
+            <w:r>
+              <w:rPr>
+                <w:rFonts w:ascii="Century Gothic" w:eastAsia="Century Gothic" w:hAnsi="Century Gothic" w:cs="Century Gothic"/>
+                <w:i/>
+                <w:color w:val="767171"/>
+                <w:sz w:val="18"/>
+                <w:szCs w:val="18"/>
+              </w:rPr>
+              <w:t>Security</w:t>
+            </w:r>
+            <w:r>
+              <w:rPr>
+                <w:rFonts w:ascii="Century Gothic" w:eastAsia="Century Gothic" w:hAnsi="Century Gothic" w:cs="Century Gothic"/>
+                <w:i/>
+                <w:color w:val="767171"/>
+                <w:sz w:val="18"/>
+                <w:szCs w:val="18"/>
+              </w:rPr>
+              <w:br/>
+            </w:r>
+            <w:r>
+              <w:rPr>
+                <w:rFonts w:ascii="Century Gothic" w:eastAsia="Century Gothic" w:hAnsi="Century Gothic" w:cs="Century Gothic"/>
+                <w:i/>
+                <w:color w:val="767171"/>
+                <w:sz w:val="18"/>
+                <w:szCs w:val="18"/>
+              </w:rPr>
+              <w:t>Compatibility</w:t>
+            </w:r>
+            <w:r>
+              <w:rPr>
+                <w:rFonts w:ascii="Century Gothic" w:eastAsia="Century Gothic" w:hAnsi="Century Gothic" w:cs="Century Gothic"/>
+                <w:i/>
+                <w:color w:val="767171"/>
+                <w:sz w:val="18"/>
+                <w:szCs w:val="18"/>
+              </w:rPr>
+              <w:br/>
+            </w:r>
+            <w:r>
+              <w:rPr>
+                <w:rFonts w:ascii="Century Gothic" w:eastAsia="Century Gothic" w:hAnsi="Century Gothic" w:cs="Century Gothic"/>
+                <w:i/>
+                <w:color w:val="767171"/>
+                <w:sz w:val="18"/>
+                <w:szCs w:val="18"/>
+              </w:rPr>
+              <w:t>Maintainability</w:t>
+            </w:r>
+            <w:r>
+              <w:rPr>
+                <w:rFonts w:ascii="Century Gothic" w:eastAsia="Century Gothic" w:hAnsi="Century Gothic" w:cs="Century Gothic"/>
+                <w:i/>
+                <w:color w:val="767171"/>
+                <w:sz w:val="18"/>
+                <w:szCs w:val="18"/>
+              </w:rPr>
+              <w:br/>
             </w:r>
           </w:p>
         </w:tc>
@@ -1461,7 +1771,17 @@
                 <w:sz w:val="18"/>
                 <w:szCs w:val="18"/>
               </w:rPr>
-              <w:t>Sample Methodology...</w:t>
+              <w:t>The researcher will use Rapid Application Development as the software development methodology in this study because of its openness in changes and flexibility. This approach will let users experience prototypes of the system and get their quick feedback, and identify possible improvements and apply changes into the system. Furthermore, Rapid Application Development is typically used when the project team is small to medium sized and maintains fast-paced prototype iterations.</w:t>
+            </w:r>
+            <w:r>
+              <w:rPr>
+                <w:rFonts w:ascii="Century Gothic" w:eastAsia="Century Gothic" w:hAnsi="Century Gothic" w:cs="Century Gothic"/>
+                <w:i/>
+                <w:color w:val="767171"/>
+                <w:sz w:val="18"/>
+                <w:szCs w:val="18"/>
+              </w:rPr>
+              <w:br/>
             </w:r>
           </w:p>
         </w:tc>
@@ -4180,7 +4500,7 @@
                 <w:sz w:val="18"/>
                 <w:szCs w:val="18"/>
               </w:rPr>
-              <w:t>JOHN DOE</w:t>
+              <w:t>NICOLE FRANZYNE JAO</w:t>
             </w:r>
           </w:p>
         </w:tc>

</xml_diff>